<commit_message>
Created a linear network from the logistic network. Started a presentation script in which the flow of the presentation is represented by a sequence of tests and commented result discussion.
</commit_message>
<xml_diff>
--- a/Documents/FinalReport-MLracegame.docx
+++ b/Documents/FinalReport-MLracegame.docx
@@ -1,10 +1,10 @@
 
 <file path=word/document.xml><?xml version="1.0" encoding="utf-8"?>
-<w:document xmlns:wpc="http://schemas.microsoft.com/office/word/2010/wordprocessingCanvas" xmlns:cx="http://schemas.microsoft.com/office/drawing/2014/chartex" xmlns:cx1="http://schemas.microsoft.com/office/drawing/2015/9/8/chartex" xmlns:mc="http://schemas.openxmlformats.org/markup-compatibility/2006" xmlns:o="urn:schemas-microsoft-com:office:office" xmlns:r="http://schemas.openxmlformats.org/officeDocument/2006/relationships" xmlns:m="http://schemas.openxmlformats.org/officeDocument/2006/math" xmlns:v="urn:schemas-microsoft-com:vml" xmlns:wp14="http://schemas.microsoft.com/office/word/2010/wordprocessingDrawing" xmlns:wp="http://schemas.openxmlformats.org/drawingml/2006/wordprocessingDrawing" xmlns:w10="urn:schemas-microsoft-com:office:word" xmlns:w="http://schemas.openxmlformats.org/wordprocessingml/2006/main" xmlns:w14="http://schemas.microsoft.com/office/word/2010/wordml" xmlns:w15="http://schemas.microsoft.com/office/word/2012/wordml" xmlns:w16se="http://schemas.microsoft.com/office/word/2015/wordml/symex" xmlns:wpg="http://schemas.microsoft.com/office/word/2010/wordprocessingGroup" xmlns:wpi="http://schemas.microsoft.com/office/word/2010/wordprocessingInk" xmlns:wne="http://schemas.microsoft.com/office/word/2006/wordml" xmlns:wps="http://schemas.microsoft.com/office/word/2010/wordprocessingShape" mc:Ignorable="w14 w15 w16se wp14">
+<w:document xmlns:wpc="http://schemas.microsoft.com/office/word/2010/wordprocessingCanvas" xmlns:cx="http://schemas.microsoft.com/office/drawing/2014/chartex" xmlns:cx1="http://schemas.microsoft.com/office/drawing/2015/9/8/chartex" xmlns:cx2="http://schemas.microsoft.com/office/drawing/2015/10/21/chartex" xmlns:cx3="http://schemas.microsoft.com/office/drawing/2016/5/9/chartex" xmlns:cx4="http://schemas.microsoft.com/office/drawing/2016/5/10/chartex" xmlns:cx5="http://schemas.microsoft.com/office/drawing/2016/5/11/chartex" xmlns:cx6="http://schemas.microsoft.com/office/drawing/2016/5/12/chartex" xmlns:cx7="http://schemas.microsoft.com/office/drawing/2016/5/13/chartex" xmlns:cx8="http://schemas.microsoft.com/office/drawing/2016/5/14/chartex" xmlns:mc="http://schemas.openxmlformats.org/markup-compatibility/2006" xmlns:aink="http://schemas.microsoft.com/office/drawing/2016/ink" xmlns:am3d="http://schemas.microsoft.com/office/drawing/2017/model3d" xmlns:o="urn:schemas-microsoft-com:office:office" xmlns:r="http://schemas.openxmlformats.org/officeDocument/2006/relationships" xmlns:m="http://schemas.openxmlformats.org/officeDocument/2006/math" xmlns:v="urn:schemas-microsoft-com:vml" xmlns:wp14="http://schemas.microsoft.com/office/word/2010/wordprocessingDrawing" xmlns:wp="http://schemas.openxmlformats.org/drawingml/2006/wordprocessingDrawing" xmlns:w10="urn:schemas-microsoft-com:office:word" xmlns:w="http://schemas.openxmlformats.org/wordprocessingml/2006/main" xmlns:w14="http://schemas.microsoft.com/office/word/2010/wordml" xmlns:w15="http://schemas.microsoft.com/office/word/2012/wordml" xmlns:w16cex="http://schemas.microsoft.com/office/word/2018/wordml/cex" xmlns:w16cid="http://schemas.microsoft.com/office/word/2016/wordml/cid" xmlns:w16="http://schemas.microsoft.com/office/word/2018/wordml" xmlns:w16sdtdh="http://schemas.microsoft.com/office/word/2020/wordml/sdtdatahash" xmlns:w16se="http://schemas.microsoft.com/office/word/2015/wordml/symex" xmlns:wpg="http://schemas.microsoft.com/office/word/2010/wordprocessingGroup" xmlns:wpi="http://schemas.microsoft.com/office/word/2010/wordprocessingInk" xmlns:wne="http://schemas.microsoft.com/office/word/2006/wordml" xmlns:wps="http://schemas.microsoft.com/office/word/2010/wordprocessingShape" mc:Ignorable="w14 w15 w16se w16cid w16 w16cex w16sdtdh wp14">
   <w:body>
     <w:p>
       <w:pPr>
-        <w:pStyle w:val="BodyText"/>
+        <w:pStyle w:val="Plattetekst"/>
         <w:tabs>
           <w:tab w:val="left" w:pos="284"/>
         </w:tabs>
@@ -31,8 +31,6 @@
         </w:rPr>
         <w:t>Machine learning</w:t>
       </w:r>
-      <w:bookmarkStart w:id="0" w:name="_GoBack"/>
-      <w:bookmarkEnd w:id="0"/>
       <w:r>
         <w:rPr>
           <w:rFonts w:ascii="Times New Roman"/>
@@ -43,7 +41,7 @@
     </w:p>
     <w:p>
       <w:pPr>
-        <w:pStyle w:val="BodyText"/>
+        <w:pStyle w:val="Plattetekst"/>
         <w:spacing w:before="8"/>
         <w:rPr>
           <w:rFonts w:ascii="Times New Roman"/>
@@ -57,7 +55,7 @@
         <mc:AlternateContent>
           <mc:Choice Requires="wps">
             <w:drawing>
-              <wp:anchor distT="0" distB="0" distL="0" distR="0" simplePos="0" relativeHeight="251657728" behindDoc="1" locked="0" layoutInCell="1" allowOverlap="1">
+              <wp:anchor distT="0" distB="0" distL="0" distR="0" simplePos="0" relativeHeight="251657728" behindDoc="1" locked="0" layoutInCell="1" allowOverlap="1" wp14:anchorId="2731C2C7" wp14:editId="3B0A02D7">
                 <wp:simplePos x="0" y="0"/>
                 <wp:positionH relativeFrom="page">
                   <wp:posOffset>1140460</wp:posOffset>
@@ -128,7 +126,7 @@
     </w:p>
     <w:p>
       <w:pPr>
-        <w:pStyle w:val="BodyText"/>
+        <w:pStyle w:val="Plattetekst"/>
         <w:spacing w:before="8"/>
         <w:rPr>
           <w:rFonts w:ascii="Times New Roman"/>
@@ -138,7 +136,7 @@
     </w:p>
     <w:p>
       <w:pPr>
-        <w:pStyle w:val="BodyText"/>
+        <w:pStyle w:val="Plattetekst"/>
         <w:spacing w:before="62" w:line="259" w:lineRule="auto"/>
         <w:ind w:left="115" w:right="529"/>
         <w:jc w:val="both"/>
@@ -191,12 +189,12 @@
     </w:p>
     <w:p>
       <w:pPr>
-        <w:pStyle w:val="BodyText"/>
+        <w:pStyle w:val="Plattetekst"/>
       </w:pPr>
     </w:p>
     <w:p>
       <w:pPr>
-        <w:pStyle w:val="Heading1"/>
+        <w:pStyle w:val="Kop1"/>
         <w:numPr>
           <w:ilvl w:val="0"/>
           <w:numId w:val="1"/>
@@ -207,8 +205,8 @@
         <w:spacing w:before="169"/>
         <w:jc w:val="both"/>
       </w:pPr>
-      <w:bookmarkStart w:id="1" w:name="Abstract_[1_paragraph]"/>
-      <w:bookmarkEnd w:id="1"/>
+      <w:bookmarkStart w:id="0" w:name="Abstract_[1_paragraph]"/>
+      <w:bookmarkEnd w:id="0"/>
       <w:r>
         <w:rPr>
           <w:w w:val="101"/>
@@ -273,7 +271,7 @@
     </w:p>
     <w:p>
       <w:pPr>
-        <w:pStyle w:val="BodyText"/>
+        <w:pStyle w:val="Plattetekst"/>
         <w:spacing w:before="283" w:line="259" w:lineRule="auto"/>
         <w:ind w:left="115" w:right="530"/>
         <w:jc w:val="both"/>
@@ -539,12 +537,12 @@
     </w:p>
     <w:p>
       <w:pPr>
-        <w:pStyle w:val="BodyText"/>
+        <w:pStyle w:val="Plattetekst"/>
       </w:pPr>
     </w:p>
     <w:p>
       <w:pPr>
-        <w:pStyle w:val="ListParagraph"/>
+        <w:pStyle w:val="Lijstalinea"/>
         <w:numPr>
           <w:ilvl w:val="0"/>
           <w:numId w:val="1"/>
@@ -559,8 +557,8 @@
           <w:sz w:val="28"/>
         </w:rPr>
       </w:pPr>
-      <w:bookmarkStart w:id="2" w:name="Introduction_[0.5_pages]"/>
-      <w:bookmarkEnd w:id="2"/>
+      <w:bookmarkStart w:id="1" w:name="Introduction_[0.5_pages]"/>
+      <w:bookmarkEnd w:id="1"/>
       <w:r>
         <w:rPr>
           <w:b/>
@@ -688,7 +686,7 @@
     </w:p>
     <w:p>
       <w:pPr>
-        <w:pStyle w:val="BodyText"/>
+        <w:pStyle w:val="Plattetekst"/>
         <w:spacing w:before="283" w:line="259" w:lineRule="auto"/>
         <w:ind w:left="115" w:right="528"/>
         <w:jc w:val="both"/>
@@ -1026,12 +1024,12 @@
     </w:p>
     <w:p>
       <w:pPr>
-        <w:pStyle w:val="BodyText"/>
+        <w:pStyle w:val="Plattetekst"/>
       </w:pPr>
     </w:p>
     <w:p>
       <w:pPr>
-        <w:pStyle w:val="ListParagraph"/>
+        <w:pStyle w:val="Lijstalinea"/>
         <w:numPr>
           <w:ilvl w:val="0"/>
           <w:numId w:val="1"/>
@@ -1045,8 +1043,8 @@
           <w:sz w:val="28"/>
         </w:rPr>
       </w:pPr>
-      <w:bookmarkStart w:id="3" w:name="Related_work_[0.5_pages]"/>
-      <w:bookmarkEnd w:id="3"/>
+      <w:bookmarkStart w:id="2" w:name="Related_work_[0.5_pages]"/>
+      <w:bookmarkEnd w:id="2"/>
       <w:r>
         <w:rPr>
           <w:b/>
@@ -1172,7 +1170,7 @@
     </w:p>
     <w:p>
       <w:pPr>
-        <w:pStyle w:val="BodyText"/>
+        <w:pStyle w:val="Plattetekst"/>
         <w:spacing w:before="283" w:line="259" w:lineRule="auto"/>
         <w:ind w:left="115" w:right="529"/>
         <w:jc w:val="both"/>
@@ -1406,11 +1404,19 @@
         </w:rPr>
         <w:t xml:space="preserve">APA, </w:t>
       </w:r>
+      <w:proofErr w:type="spellStart"/>
       <w:r>
         <w:rPr>
           <w:spacing w:val="-3"/>
         </w:rPr>
-        <w:t>BibTeX,</w:t>
+        <w:t>BibTeX</w:t>
+      </w:r>
+      <w:proofErr w:type="spellEnd"/>
+      <w:r>
+        <w:rPr>
+          <w:spacing w:val="-3"/>
+        </w:rPr>
+        <w:t>,</w:t>
       </w:r>
       <w:r>
         <w:rPr>
@@ -1438,7 +1444,7 @@
     </w:p>
     <w:p>
       <w:pPr>
-        <w:pStyle w:val="BodyText"/>
+        <w:pStyle w:val="Plattetekst"/>
         <w:spacing w:before="10"/>
         <w:rPr>
           <w:sz w:val="29"/>
@@ -1447,7 +1453,7 @@
     </w:p>
     <w:p>
       <w:pPr>
-        <w:pStyle w:val="ListParagraph"/>
+        <w:pStyle w:val="Lijstalinea"/>
         <w:numPr>
           <w:ilvl w:val="0"/>
           <w:numId w:val="1"/>
@@ -1462,8 +1468,8 @@
           <w:sz w:val="28"/>
         </w:rPr>
       </w:pPr>
-      <w:bookmarkStart w:id="4" w:name="Dataset_and_Features_[0.5-1_pages]"/>
-      <w:bookmarkEnd w:id="4"/>
+      <w:bookmarkStart w:id="3" w:name="Dataset_and_Features_[0.5-1_pages]"/>
+      <w:bookmarkEnd w:id="3"/>
       <w:r>
         <w:rPr>
           <w:b/>
@@ -1646,7 +1652,7 @@
     </w:p>
     <w:p>
       <w:pPr>
-        <w:pStyle w:val="BodyText"/>
+        <w:pStyle w:val="Plattetekst"/>
         <w:spacing w:before="80" w:line="259" w:lineRule="auto"/>
         <w:ind w:left="115" w:right="528"/>
         <w:jc w:val="both"/>
@@ -2203,12 +2209,12 @@
     </w:p>
     <w:p>
       <w:pPr>
-        <w:pStyle w:val="BodyText"/>
+        <w:pStyle w:val="Plattetekst"/>
       </w:pPr>
     </w:p>
     <w:p>
       <w:pPr>
-        <w:pStyle w:val="ListParagraph"/>
+        <w:pStyle w:val="Lijstalinea"/>
         <w:numPr>
           <w:ilvl w:val="0"/>
           <w:numId w:val="1"/>
@@ -2222,8 +2228,8 @@
           <w:sz w:val="28"/>
         </w:rPr>
       </w:pPr>
-      <w:bookmarkStart w:id="5" w:name="Methods_[1-1.5_pages]"/>
-      <w:bookmarkEnd w:id="5"/>
+      <w:bookmarkStart w:id="4" w:name="Methods_[1-1.5_pages]"/>
+      <w:bookmarkEnd w:id="4"/>
       <w:r>
         <w:rPr>
           <w:b/>
@@ -2368,7 +2374,7 @@
     </w:p>
     <w:p>
       <w:pPr>
-        <w:pStyle w:val="BodyText"/>
+        <w:pStyle w:val="Plattetekst"/>
         <w:spacing w:before="282" w:line="259" w:lineRule="auto"/>
         <w:ind w:left="115" w:right="528"/>
         <w:jc w:val="both"/>
@@ -2395,10 +2401,18 @@
         <w:t>example, you can briefly include the SVM optimization obj</w:t>
       </w:r>
       <w:r>
-        <w:t>ective/formula or say what the s</w:t>
-      </w:r>
-      <w:r>
-        <w:t xml:space="preserve">oftmax function is. It is </w:t>
+        <w:t xml:space="preserve">ective/formula or say what the </w:t>
+      </w:r>
+      <w:proofErr w:type="spellStart"/>
+      <w:r>
+        <w:t>s</w:t>
+      </w:r>
+      <w:r>
+        <w:t>oftmax</w:t>
+      </w:r>
+      <w:proofErr w:type="spellEnd"/>
+      <w:r>
+        <w:t xml:space="preserve"> function is. It is </w:t>
       </w:r>
       <w:r>
         <w:rPr>
@@ -2623,12 +2637,12 @@
     </w:p>
     <w:p>
       <w:pPr>
-        <w:pStyle w:val="BodyText"/>
+        <w:pStyle w:val="Plattetekst"/>
       </w:pPr>
     </w:p>
     <w:p>
       <w:pPr>
-        <w:pStyle w:val="Heading1"/>
+        <w:pStyle w:val="Kop1"/>
         <w:numPr>
           <w:ilvl w:val="0"/>
           <w:numId w:val="1"/>
@@ -2638,8 +2652,8 @@
           <w:tab w:val="left" w:pos="601"/>
         </w:tabs>
       </w:pPr>
-      <w:bookmarkStart w:id="6" w:name="Experiments/Results/Discussion_[1-3_page"/>
-      <w:bookmarkEnd w:id="6"/>
+      <w:bookmarkStart w:id="5" w:name="Experiments/Results/Discussion_[1-3_page"/>
+      <w:bookmarkEnd w:id="5"/>
       <w:r>
         <w:rPr>
           <w:w w:val="97"/>
@@ -2739,7 +2753,7 @@
     </w:p>
     <w:p>
       <w:pPr>
-        <w:pStyle w:val="Heading1"/>
+        <w:pStyle w:val="Kop1"/>
         <w:tabs>
           <w:tab w:val="left" w:pos="600"/>
           <w:tab w:val="left" w:pos="601"/>
@@ -2749,7 +2763,7 @@
     </w:p>
     <w:p>
       <w:pPr>
-        <w:pStyle w:val="BodyText"/>
+        <w:pStyle w:val="Plattetekst"/>
         <w:spacing w:line="259" w:lineRule="auto"/>
         <w:ind w:right="528"/>
         <w:jc w:val="both"/>
@@ -3318,7 +3332,7 @@
     </w:p>
     <w:p>
       <w:pPr>
-        <w:pStyle w:val="BodyText"/>
+        <w:pStyle w:val="Plattetekst"/>
         <w:spacing w:before="283" w:line="259" w:lineRule="auto"/>
         <w:ind w:left="115" w:right="528"/>
         <w:jc w:val="both"/>
@@ -3331,12 +3345,12 @@
     </w:p>
     <w:p>
       <w:pPr>
-        <w:pStyle w:val="BodyText"/>
+        <w:pStyle w:val="Plattetekst"/>
       </w:pPr>
     </w:p>
     <w:p>
       <w:pPr>
-        <w:pStyle w:val="Heading1"/>
+        <w:pStyle w:val="Kop1"/>
         <w:numPr>
           <w:ilvl w:val="0"/>
           <w:numId w:val="1"/>
@@ -3347,8 +3361,8 @@
         </w:tabs>
         <w:spacing w:before="168"/>
       </w:pPr>
-      <w:bookmarkStart w:id="7" w:name="Conclusion/Future_Work_[1-2_paragraphs]"/>
-      <w:bookmarkEnd w:id="7"/>
+      <w:bookmarkStart w:id="6" w:name="Conclusion/Future_Work_[1-2_paragraphs]"/>
+      <w:bookmarkEnd w:id="6"/>
       <w:r>
         <w:rPr>
           <w:w w:val="97"/>
@@ -3483,7 +3497,7 @@
     </w:p>
     <w:p>
       <w:pPr>
-        <w:pStyle w:val="BodyText"/>
+        <w:pStyle w:val="Plattetekst"/>
         <w:spacing w:before="282" w:line="259" w:lineRule="auto"/>
         <w:ind w:left="115" w:right="529"/>
         <w:jc w:val="both"/>
@@ -3629,14 +3643,14 @@
     </w:p>
     <w:p>
       <w:pPr>
-        <w:pStyle w:val="BodyText"/>
+        <w:pStyle w:val="Plattetekst"/>
       </w:pPr>
     </w:p>
-    <w:bookmarkStart w:id="8" w:name="Appendices"/>
-    <w:bookmarkEnd w:id="8"/>
+    <w:bookmarkStart w:id="7" w:name="Appendices"/>
+    <w:bookmarkEnd w:id="7"/>
     <w:p>
       <w:pPr>
-        <w:pStyle w:val="BodyText"/>
+        <w:pStyle w:val="Plattetekst"/>
         <w:spacing w:before="5"/>
         <w:rPr>
           <w:sz w:val="19"/>
@@ -3649,7 +3663,7 @@
         <mc:AlternateContent>
           <mc:Choice Requires="wps">
             <w:drawing>
-              <wp:anchor distT="0" distB="0" distL="0" distR="0" simplePos="0" relativeHeight="251658752" behindDoc="1" locked="0" layoutInCell="1" allowOverlap="1">
+              <wp:anchor distT="0" distB="0" distL="0" distR="0" simplePos="0" relativeHeight="251658752" behindDoc="1" locked="0" layoutInCell="1" allowOverlap="1" wp14:anchorId="0A1BD4F1" wp14:editId="68C4C511">
                 <wp:simplePos x="0" y="0"/>
                 <wp:positionH relativeFrom="page">
                   <wp:posOffset>1143000</wp:posOffset>
@@ -3701,7 +3715,7 @@
                         <w:txbxContent>
                           <w:p>
                             <w:pPr>
-                              <w:pStyle w:val="BodyText"/>
+                              <w:pStyle w:val="Plattetekst"/>
                               <w:spacing w:before="141" w:line="259" w:lineRule="auto"/>
                               <w:ind w:left="179" w:right="177"/>
                               <w:jc w:val="both"/>
@@ -4498,7 +4512,7 @@
     </w:p>
     <w:p>
       <w:pPr>
-        <w:pStyle w:val="BodyText"/>
+        <w:pStyle w:val="Plattetekst"/>
         <w:rPr>
           <w:sz w:val="20"/>
         </w:rPr>
@@ -4506,7 +4520,7 @@
     </w:p>
     <w:p>
       <w:pPr>
-        <w:pStyle w:val="Heading1"/>
+        <w:pStyle w:val="Kop1"/>
         <w:numPr>
           <w:ilvl w:val="0"/>
           <w:numId w:val="1"/>
@@ -4517,15 +4531,15 @@
         </w:tabs>
         <w:spacing w:before="233"/>
       </w:pPr>
-      <w:bookmarkStart w:id="9" w:name="Contributions"/>
-      <w:bookmarkEnd w:id="9"/>
+      <w:bookmarkStart w:id="8" w:name="Contributions"/>
+      <w:bookmarkEnd w:id="8"/>
       <w:r>
         <w:t>Contributions</w:t>
       </w:r>
     </w:p>
     <w:p>
       <w:pPr>
-        <w:pStyle w:val="BodyText"/>
+        <w:pStyle w:val="Plattetekst"/>
         <w:rPr>
           <w:b/>
           <w:sz w:val="25"/>
@@ -4534,7 +4548,7 @@
     </w:p>
     <w:p>
       <w:pPr>
-        <w:pStyle w:val="BodyText"/>
+        <w:pStyle w:val="Plattetekst"/>
         <w:spacing w:line="259" w:lineRule="auto"/>
         <w:ind w:left="115" w:right="105"/>
       </w:pPr>
@@ -4544,12 +4558,12 @@
     </w:p>
     <w:p>
       <w:pPr>
-        <w:pStyle w:val="BodyText"/>
+        <w:pStyle w:val="Plattetekst"/>
       </w:pPr>
     </w:p>
     <w:p>
       <w:pPr>
-        <w:pStyle w:val="Heading1"/>
+        <w:pStyle w:val="Kop1"/>
         <w:numPr>
           <w:ilvl w:val="0"/>
           <w:numId w:val="1"/>
@@ -4561,8 +4575,8 @@
         <w:spacing w:before="172"/>
         <w:ind w:left="761" w:hanging="646"/>
       </w:pPr>
-      <w:bookmarkStart w:id="10" w:name="References/Bibliography_(No_page_limit)"/>
-      <w:bookmarkEnd w:id="10"/>
+      <w:bookmarkStart w:id="9" w:name="References/Bibliography_(No_page_limit)"/>
+      <w:bookmarkEnd w:id="9"/>
       <w:r>
         <w:t>References/Bibliography (No page</w:t>
       </w:r>
@@ -4578,7 +4592,7 @@
     </w:p>
     <w:p>
       <w:pPr>
-        <w:pStyle w:val="BodyText"/>
+        <w:pStyle w:val="Plattetekst"/>
         <w:rPr>
           <w:b/>
           <w:sz w:val="25"/>
@@ -4587,7 +4601,7 @@
     </w:p>
     <w:p>
       <w:pPr>
-        <w:pStyle w:val="BodyText"/>
+        <w:pStyle w:val="Plattetekst"/>
         <w:spacing w:line="259" w:lineRule="auto"/>
         <w:ind w:left="115" w:right="105"/>
       </w:pPr>
@@ -4615,7 +4629,7 @@
     </w:p>
     <w:p>
       <w:pPr>
-        <w:pStyle w:val="BodyText"/>
+        <w:pStyle w:val="Plattetekst"/>
         <w:spacing w:line="259" w:lineRule="auto"/>
         <w:ind w:right="526"/>
         <w:jc w:val="both"/>
@@ -4743,7 +4757,15 @@
         <w:t xml:space="preserve"> </w:t>
       </w:r>
       <w:r>
-        <w:t>scikit-learn, Matlab toolboxes</w:t>
+        <w:t xml:space="preserve">scikit-learn, </w:t>
+      </w:r>
+      <w:proofErr w:type="spellStart"/>
+      <w:r>
+        <w:t>Matlab</w:t>
+      </w:r>
+      <w:proofErr w:type="spellEnd"/>
+      <w:r>
+        <w:t xml:space="preserve"> toolboxes</w:t>
       </w:r>
       <w:r>
         <w:rPr>
@@ -4889,11 +4911,19 @@
       <w:r>
         <w:t xml:space="preserve">(preferably in this order): author(s), title, conference/journal, publisher, year. If you are using </w:t>
       </w:r>
+      <w:proofErr w:type="spellStart"/>
       <w:r>
         <w:rPr>
           <w:spacing w:val="-5"/>
         </w:rPr>
-        <w:t xml:space="preserve">TeX, </w:t>
+        <w:t>TeX</w:t>
+      </w:r>
+      <w:proofErr w:type="spellEnd"/>
+      <w:r>
+        <w:rPr>
+          <w:spacing w:val="-5"/>
+        </w:rPr>
+        <w:t xml:space="preserve">, </w:t>
       </w:r>
       <w:r>
         <w:t>you</w:t>
@@ -5246,7 +5276,7 @@
     </w:p>
     <w:p>
       <w:pPr>
-        <w:pStyle w:val="Heading1"/>
+        <w:pStyle w:val="Kop1"/>
         <w:numPr>
           <w:ilvl w:val="0"/>
           <w:numId w:val="1"/>
@@ -5258,8 +5288,8 @@
         <w:spacing w:before="176"/>
         <w:ind w:left="761" w:hanging="646"/>
       </w:pPr>
-      <w:bookmarkStart w:id="11" w:name="Formatting"/>
-      <w:bookmarkEnd w:id="11"/>
+      <w:bookmarkStart w:id="10" w:name="Formatting"/>
+      <w:bookmarkEnd w:id="10"/>
       <w:r>
         <w:rPr>
           <w:spacing w:val="-3"/>
@@ -5270,7 +5300,7 @@
     </w:p>
     <w:p>
       <w:pPr>
-        <w:pStyle w:val="BodyText"/>
+        <w:pStyle w:val="Plattetekst"/>
         <w:spacing w:before="10"/>
         <w:rPr>
           <w:b/>
@@ -5280,7 +5310,7 @@
     </w:p>
     <w:p>
       <w:pPr>
-        <w:pStyle w:val="BodyText"/>
+        <w:pStyle w:val="Plattetekst"/>
         <w:spacing w:before="1" w:line="259" w:lineRule="auto"/>
         <w:ind w:left="115" w:right="528"/>
         <w:jc w:val="both"/>
@@ -5468,7 +5498,15 @@
         <w:t xml:space="preserve">we </w:t>
       </w:r>
       <w:r>
-        <w:t>highly recommend using a conference/journal template (e.g. NIPS, IEEE, ICML). They generally provide both .tex and .doc templates. When you submit your</w:t>
+        <w:t>highly recommend using a conference/journal template (e.g. NIPS, IEEE, ICML). They generally provide both .</w:t>
+      </w:r>
+      <w:proofErr w:type="spellStart"/>
+      <w:r>
+        <w:t>tex</w:t>
+      </w:r>
+      <w:proofErr w:type="spellEnd"/>
+      <w:r>
+        <w:t xml:space="preserve"> and .doc templates. When you submit your</w:t>
       </w:r>
       <w:r>
         <w:rPr>
@@ -5544,6 +5582,19 @@
       </w:r>
       <w:r>
         <w:t>format.</w:t>
+      </w:r>
+    </w:p>
+    <w:p>
+      <w:pPr>
+        <w:rPr>
+          <w:b/>
+        </w:rPr>
+      </w:pPr>
+      <w:r>
+        <w:rPr>
+          <w:b/>
+        </w:rPr>
+        <w:br w:type="page"/>
       </w:r>
     </w:p>
     <w:p>
@@ -5553,6 +5604,14 @@
           <w:b/>
         </w:rPr>
       </w:pPr>
+      <w:hyperlink r:id="rId9" w:history="1">
+        <w:r>
+          <w:rPr>
+            <w:rStyle w:val="Hyperlink"/>
+          </w:rPr>
+          <w:t>Artificial Neural Networks: Linear Regression (Part 1) — BRIAN DOLHANSKY</w:t>
+        </w:r>
+      </w:hyperlink>
     </w:p>
     <w:sectPr>
       <w:pgSz w:w="12240" w:h="15840"/>
@@ -5564,7 +5623,7 @@
 </file>
 
 <file path=word/endnotes.xml><?xml version="1.0" encoding="utf-8"?>
-<w:endnotes xmlns:wpc="http://schemas.microsoft.com/office/word/2010/wordprocessingCanvas" xmlns:cx="http://schemas.microsoft.com/office/drawing/2014/chartex" xmlns:cx1="http://schemas.microsoft.com/office/drawing/2015/9/8/chartex" xmlns:mc="http://schemas.openxmlformats.org/markup-compatibility/2006" xmlns:o="urn:schemas-microsoft-com:office:office" xmlns:r="http://schemas.openxmlformats.org/officeDocument/2006/relationships" xmlns:m="http://schemas.openxmlformats.org/officeDocument/2006/math" xmlns:v="urn:schemas-microsoft-com:vml" xmlns:wp14="http://schemas.microsoft.com/office/word/2010/wordprocessingDrawing" xmlns:wp="http://schemas.openxmlformats.org/drawingml/2006/wordprocessingDrawing" xmlns:w10="urn:schemas-microsoft-com:office:word" xmlns:w="http://schemas.openxmlformats.org/wordprocessingml/2006/main" xmlns:w14="http://schemas.microsoft.com/office/word/2010/wordml" xmlns:w15="http://schemas.microsoft.com/office/word/2012/wordml" xmlns:w16se="http://schemas.microsoft.com/office/word/2015/wordml/symex" xmlns:wpg="http://schemas.microsoft.com/office/word/2010/wordprocessingGroup" xmlns:wpi="http://schemas.microsoft.com/office/word/2010/wordprocessingInk" xmlns:wne="http://schemas.microsoft.com/office/word/2006/wordml" xmlns:wps="http://schemas.microsoft.com/office/word/2010/wordprocessingShape" mc:Ignorable="w14 w15 w16se wp14">
+<w:endnotes xmlns:wpc="http://schemas.microsoft.com/office/word/2010/wordprocessingCanvas" xmlns:cx="http://schemas.microsoft.com/office/drawing/2014/chartex" xmlns:cx1="http://schemas.microsoft.com/office/drawing/2015/9/8/chartex" xmlns:cx2="http://schemas.microsoft.com/office/drawing/2015/10/21/chartex" xmlns:cx3="http://schemas.microsoft.com/office/drawing/2016/5/9/chartex" xmlns:cx4="http://schemas.microsoft.com/office/drawing/2016/5/10/chartex" xmlns:cx5="http://schemas.microsoft.com/office/drawing/2016/5/11/chartex" xmlns:cx6="http://schemas.microsoft.com/office/drawing/2016/5/12/chartex" xmlns:cx7="http://schemas.microsoft.com/office/drawing/2016/5/13/chartex" xmlns:cx8="http://schemas.microsoft.com/office/drawing/2016/5/14/chartex" xmlns:mc="http://schemas.openxmlformats.org/markup-compatibility/2006" xmlns:aink="http://schemas.microsoft.com/office/drawing/2016/ink" xmlns:am3d="http://schemas.microsoft.com/office/drawing/2017/model3d" xmlns:o="urn:schemas-microsoft-com:office:office" xmlns:r="http://schemas.openxmlformats.org/officeDocument/2006/relationships" xmlns:m="http://schemas.openxmlformats.org/officeDocument/2006/math" xmlns:v="urn:schemas-microsoft-com:vml" xmlns:wp14="http://schemas.microsoft.com/office/word/2010/wordprocessingDrawing" xmlns:wp="http://schemas.openxmlformats.org/drawingml/2006/wordprocessingDrawing" xmlns:w10="urn:schemas-microsoft-com:office:word" xmlns:w="http://schemas.openxmlformats.org/wordprocessingml/2006/main" xmlns:w14="http://schemas.microsoft.com/office/word/2010/wordml" xmlns:w15="http://schemas.microsoft.com/office/word/2012/wordml" xmlns:w16cex="http://schemas.microsoft.com/office/word/2018/wordml/cex" xmlns:w16cid="http://schemas.microsoft.com/office/word/2016/wordml/cid" xmlns:w16="http://schemas.microsoft.com/office/word/2018/wordml" xmlns:w16sdtdh="http://schemas.microsoft.com/office/word/2020/wordml/sdtdatahash" xmlns:w16se="http://schemas.microsoft.com/office/word/2015/wordml/symex" xmlns:wpg="http://schemas.microsoft.com/office/word/2010/wordprocessingGroup" xmlns:wpi="http://schemas.microsoft.com/office/word/2010/wordprocessingInk" xmlns:wne="http://schemas.microsoft.com/office/word/2006/wordml" xmlns:wps="http://schemas.microsoft.com/office/word/2010/wordprocessingShape" mc:Ignorable="w14 w15 w16se w16cid w16 w16cex w16sdtdh wp14">
   <w:endnote w:type="separator" w:id="-1">
     <w:p>
       <w:r>
@@ -5583,7 +5642,7 @@
 </file>
 
 <file path=word/footnotes.xml><?xml version="1.0" encoding="utf-8"?>
-<w:footnotes xmlns:wpc="http://schemas.microsoft.com/office/word/2010/wordprocessingCanvas" xmlns:cx="http://schemas.microsoft.com/office/drawing/2014/chartex" xmlns:cx1="http://schemas.microsoft.com/office/drawing/2015/9/8/chartex" xmlns:mc="http://schemas.openxmlformats.org/markup-compatibility/2006" xmlns:o="urn:schemas-microsoft-com:office:office" xmlns:r="http://schemas.openxmlformats.org/officeDocument/2006/relationships" xmlns:m="http://schemas.openxmlformats.org/officeDocument/2006/math" xmlns:v="urn:schemas-microsoft-com:vml" xmlns:wp14="http://schemas.microsoft.com/office/word/2010/wordprocessingDrawing" xmlns:wp="http://schemas.openxmlformats.org/drawingml/2006/wordprocessingDrawing" xmlns:w10="urn:schemas-microsoft-com:office:word" xmlns:w="http://schemas.openxmlformats.org/wordprocessingml/2006/main" xmlns:w14="http://schemas.microsoft.com/office/word/2010/wordml" xmlns:w15="http://schemas.microsoft.com/office/word/2012/wordml" xmlns:w16se="http://schemas.microsoft.com/office/word/2015/wordml/symex" xmlns:wpg="http://schemas.microsoft.com/office/word/2010/wordprocessingGroup" xmlns:wpi="http://schemas.microsoft.com/office/word/2010/wordprocessingInk" xmlns:wne="http://schemas.microsoft.com/office/word/2006/wordml" xmlns:wps="http://schemas.microsoft.com/office/word/2010/wordprocessingShape" mc:Ignorable="w14 w15 w16se wp14">
+<w:footnotes xmlns:wpc="http://schemas.microsoft.com/office/word/2010/wordprocessingCanvas" xmlns:cx="http://schemas.microsoft.com/office/drawing/2014/chartex" xmlns:cx1="http://schemas.microsoft.com/office/drawing/2015/9/8/chartex" xmlns:cx2="http://schemas.microsoft.com/office/drawing/2015/10/21/chartex" xmlns:cx3="http://schemas.microsoft.com/office/drawing/2016/5/9/chartex" xmlns:cx4="http://schemas.microsoft.com/office/drawing/2016/5/10/chartex" xmlns:cx5="http://schemas.microsoft.com/office/drawing/2016/5/11/chartex" xmlns:cx6="http://schemas.microsoft.com/office/drawing/2016/5/12/chartex" xmlns:cx7="http://schemas.microsoft.com/office/drawing/2016/5/13/chartex" xmlns:cx8="http://schemas.microsoft.com/office/drawing/2016/5/14/chartex" xmlns:mc="http://schemas.openxmlformats.org/markup-compatibility/2006" xmlns:aink="http://schemas.microsoft.com/office/drawing/2016/ink" xmlns:am3d="http://schemas.microsoft.com/office/drawing/2017/model3d" xmlns:o="urn:schemas-microsoft-com:office:office" xmlns:r="http://schemas.openxmlformats.org/officeDocument/2006/relationships" xmlns:m="http://schemas.openxmlformats.org/officeDocument/2006/math" xmlns:v="urn:schemas-microsoft-com:vml" xmlns:wp14="http://schemas.microsoft.com/office/word/2010/wordprocessingDrawing" xmlns:wp="http://schemas.openxmlformats.org/drawingml/2006/wordprocessingDrawing" xmlns:w10="urn:schemas-microsoft-com:office:word" xmlns:w="http://schemas.openxmlformats.org/wordprocessingml/2006/main" xmlns:w14="http://schemas.microsoft.com/office/word/2010/wordml" xmlns:w15="http://schemas.microsoft.com/office/word/2012/wordml" xmlns:w16cex="http://schemas.microsoft.com/office/word/2018/wordml/cex" xmlns:w16cid="http://schemas.microsoft.com/office/word/2016/wordml/cid" xmlns:w16="http://schemas.microsoft.com/office/word/2018/wordml" xmlns:w16sdtdh="http://schemas.microsoft.com/office/word/2020/wordml/sdtdatahash" xmlns:w16se="http://schemas.microsoft.com/office/word/2015/wordml/symex" xmlns:wpg="http://schemas.microsoft.com/office/word/2010/wordprocessingGroup" xmlns:wpi="http://schemas.microsoft.com/office/word/2010/wordprocessingInk" xmlns:wne="http://schemas.microsoft.com/office/word/2006/wordml" xmlns:wps="http://schemas.microsoft.com/office/word/2010/wordprocessingShape" mc:Ignorable="w14 w15 w16se w16cid w16 w16cex w16sdtdh wp14">
   <w:footnote w:type="separator" w:id="-1">
     <w:p>
       <w:r>
@@ -5602,10 +5661,10 @@
 </file>
 
 <file path=word/header1.xml><?xml version="1.0" encoding="utf-8"?>
-<w:hdr xmlns:wpc="http://schemas.microsoft.com/office/word/2010/wordprocessingCanvas" xmlns:cx="http://schemas.microsoft.com/office/drawing/2014/chartex" xmlns:cx1="http://schemas.microsoft.com/office/drawing/2015/9/8/chartex" xmlns:mc="http://schemas.openxmlformats.org/markup-compatibility/2006" xmlns:o="urn:schemas-microsoft-com:office:office" xmlns:r="http://schemas.openxmlformats.org/officeDocument/2006/relationships" xmlns:m="http://schemas.openxmlformats.org/officeDocument/2006/math" xmlns:v="urn:schemas-microsoft-com:vml" xmlns:wp14="http://schemas.microsoft.com/office/word/2010/wordprocessingDrawing" xmlns:wp="http://schemas.openxmlformats.org/drawingml/2006/wordprocessingDrawing" xmlns:w10="urn:schemas-microsoft-com:office:word" xmlns:w="http://schemas.openxmlformats.org/wordprocessingml/2006/main" xmlns:w14="http://schemas.microsoft.com/office/word/2010/wordml" xmlns:w15="http://schemas.microsoft.com/office/word/2012/wordml" xmlns:w16se="http://schemas.microsoft.com/office/word/2015/wordml/symex" xmlns:wpg="http://schemas.microsoft.com/office/word/2010/wordprocessingGroup" xmlns:wpi="http://schemas.microsoft.com/office/word/2010/wordprocessingInk" xmlns:wne="http://schemas.microsoft.com/office/word/2006/wordml" xmlns:wps="http://schemas.microsoft.com/office/word/2010/wordprocessingShape" mc:Ignorable="w14 w15 w16se wp14">
+<w:hdr xmlns:wpc="http://schemas.microsoft.com/office/word/2010/wordprocessingCanvas" xmlns:cx="http://schemas.microsoft.com/office/drawing/2014/chartex" xmlns:cx1="http://schemas.microsoft.com/office/drawing/2015/9/8/chartex" xmlns:cx2="http://schemas.microsoft.com/office/drawing/2015/10/21/chartex" xmlns:cx3="http://schemas.microsoft.com/office/drawing/2016/5/9/chartex" xmlns:cx4="http://schemas.microsoft.com/office/drawing/2016/5/10/chartex" xmlns:cx5="http://schemas.microsoft.com/office/drawing/2016/5/11/chartex" xmlns:cx6="http://schemas.microsoft.com/office/drawing/2016/5/12/chartex" xmlns:cx7="http://schemas.microsoft.com/office/drawing/2016/5/13/chartex" xmlns:cx8="http://schemas.microsoft.com/office/drawing/2016/5/14/chartex" xmlns:mc="http://schemas.openxmlformats.org/markup-compatibility/2006" xmlns:aink="http://schemas.microsoft.com/office/drawing/2016/ink" xmlns:am3d="http://schemas.microsoft.com/office/drawing/2017/model3d" xmlns:o="urn:schemas-microsoft-com:office:office" xmlns:r="http://schemas.openxmlformats.org/officeDocument/2006/relationships" xmlns:m="http://schemas.openxmlformats.org/officeDocument/2006/math" xmlns:v="urn:schemas-microsoft-com:vml" xmlns:wp14="http://schemas.microsoft.com/office/word/2010/wordprocessingDrawing" xmlns:wp="http://schemas.openxmlformats.org/drawingml/2006/wordprocessingDrawing" xmlns:w10="urn:schemas-microsoft-com:office:word" xmlns:w="http://schemas.openxmlformats.org/wordprocessingml/2006/main" xmlns:w14="http://schemas.microsoft.com/office/word/2010/wordml" xmlns:w15="http://schemas.microsoft.com/office/word/2012/wordml" xmlns:w16cex="http://schemas.microsoft.com/office/word/2018/wordml/cex" xmlns:w16cid="http://schemas.microsoft.com/office/word/2016/wordml/cid" xmlns:w16="http://schemas.microsoft.com/office/word/2018/wordml" xmlns:w16sdtdh="http://schemas.microsoft.com/office/word/2020/wordml/sdtdatahash" xmlns:w16se="http://schemas.microsoft.com/office/word/2015/wordml/symex" xmlns:wpg="http://schemas.microsoft.com/office/word/2010/wordprocessingGroup" xmlns:wpi="http://schemas.microsoft.com/office/word/2010/wordprocessingInk" xmlns:wne="http://schemas.microsoft.com/office/word/2006/wordml" xmlns:wps="http://schemas.microsoft.com/office/word/2010/wordprocessingShape" mc:Ignorable="w14 w15 w16se w16cid w16 w16cex w16sdtdh wp14">
   <w:p>
     <w:pPr>
-      <w:pStyle w:val="BodyText"/>
+      <w:pStyle w:val="Plattetekst"/>
       <w:spacing w:line="14" w:lineRule="auto"/>
       <w:rPr>
         <w:sz w:val="20"/>
@@ -5616,7 +5675,7 @@
 </file>
 
 <file path=word/numbering.xml><?xml version="1.0" encoding="utf-8"?>
-<w:numbering xmlns:wpc="http://schemas.microsoft.com/office/word/2010/wordprocessingCanvas" xmlns:cx="http://schemas.microsoft.com/office/drawing/2014/chartex" xmlns:cx1="http://schemas.microsoft.com/office/drawing/2015/9/8/chartex" xmlns:mc="http://schemas.openxmlformats.org/markup-compatibility/2006" xmlns:o="urn:schemas-microsoft-com:office:office" xmlns:r="http://schemas.openxmlformats.org/officeDocument/2006/relationships" xmlns:m="http://schemas.openxmlformats.org/officeDocument/2006/math" xmlns:v="urn:schemas-microsoft-com:vml" xmlns:wp14="http://schemas.microsoft.com/office/word/2010/wordprocessingDrawing" xmlns:wp="http://schemas.openxmlformats.org/drawingml/2006/wordprocessingDrawing" xmlns:w10="urn:schemas-microsoft-com:office:word" xmlns:w="http://schemas.openxmlformats.org/wordprocessingml/2006/main" xmlns:w14="http://schemas.microsoft.com/office/word/2010/wordml" xmlns:w15="http://schemas.microsoft.com/office/word/2012/wordml" xmlns:w16se="http://schemas.microsoft.com/office/word/2015/wordml/symex" xmlns:wpg="http://schemas.microsoft.com/office/word/2010/wordprocessingGroup" xmlns:wpi="http://schemas.microsoft.com/office/word/2010/wordprocessingInk" xmlns:wne="http://schemas.microsoft.com/office/word/2006/wordml" xmlns:wps="http://schemas.microsoft.com/office/word/2010/wordprocessingShape" mc:Ignorable="w14 w15 w16se wp14">
+<w:numbering xmlns:wpc="http://schemas.microsoft.com/office/word/2010/wordprocessingCanvas" xmlns:cx="http://schemas.microsoft.com/office/drawing/2014/chartex" xmlns:cx1="http://schemas.microsoft.com/office/drawing/2015/9/8/chartex" xmlns:cx2="http://schemas.microsoft.com/office/drawing/2015/10/21/chartex" xmlns:cx3="http://schemas.microsoft.com/office/drawing/2016/5/9/chartex" xmlns:cx4="http://schemas.microsoft.com/office/drawing/2016/5/10/chartex" xmlns:cx5="http://schemas.microsoft.com/office/drawing/2016/5/11/chartex" xmlns:cx6="http://schemas.microsoft.com/office/drawing/2016/5/12/chartex" xmlns:cx7="http://schemas.microsoft.com/office/drawing/2016/5/13/chartex" xmlns:cx8="http://schemas.microsoft.com/office/drawing/2016/5/14/chartex" xmlns:mc="http://schemas.openxmlformats.org/markup-compatibility/2006" xmlns:aink="http://schemas.microsoft.com/office/drawing/2016/ink" xmlns:am3d="http://schemas.microsoft.com/office/drawing/2017/model3d" xmlns:o="urn:schemas-microsoft-com:office:office" xmlns:r="http://schemas.openxmlformats.org/officeDocument/2006/relationships" xmlns:m="http://schemas.openxmlformats.org/officeDocument/2006/math" xmlns:v="urn:schemas-microsoft-com:vml" xmlns:wp14="http://schemas.microsoft.com/office/word/2010/wordprocessingDrawing" xmlns:wp="http://schemas.openxmlformats.org/drawingml/2006/wordprocessingDrawing" xmlns:w10="urn:schemas-microsoft-com:office:word" xmlns:w="http://schemas.openxmlformats.org/wordprocessingml/2006/main" xmlns:w14="http://schemas.microsoft.com/office/word/2010/wordml" xmlns:w15="http://schemas.microsoft.com/office/word/2012/wordml" xmlns:w16cex="http://schemas.microsoft.com/office/word/2018/wordml/cex" xmlns:w16cid="http://schemas.microsoft.com/office/word/2016/wordml/cid" xmlns:w16="http://schemas.microsoft.com/office/word/2018/wordml" xmlns:w16sdtdh="http://schemas.microsoft.com/office/word/2020/wordml/sdtdatahash" xmlns:w16se="http://schemas.microsoft.com/office/word/2015/wordml/symex" xmlns:wpg="http://schemas.microsoft.com/office/word/2010/wordprocessingGroup" xmlns:wpi="http://schemas.microsoft.com/office/word/2010/wordprocessingInk" xmlns:wne="http://schemas.microsoft.com/office/word/2006/wordml" xmlns:wps="http://schemas.microsoft.com/office/word/2010/wordprocessingShape" mc:Ignorable="w14 w15 w16se w16cid w16 w16cex w16sdtdh wp14">
   <w:abstractNum w:abstractNumId="0" w15:restartNumberingAfterBreak="0">
     <w:nsid w:val="2C23710E"/>
     <w:multiLevelType w:val="hybridMultilevel"/>
@@ -5735,7 +5794,7 @@
 </file>
 
 <file path=word/styles.xml><?xml version="1.0" encoding="utf-8"?>
-<w:styles xmlns:mc="http://schemas.openxmlformats.org/markup-compatibility/2006" xmlns:r="http://schemas.openxmlformats.org/officeDocument/2006/relationships" xmlns:w="http://schemas.openxmlformats.org/wordprocessingml/2006/main" xmlns:w14="http://schemas.microsoft.com/office/word/2010/wordml" xmlns:w15="http://schemas.microsoft.com/office/word/2012/wordml" xmlns:w16se="http://schemas.microsoft.com/office/word/2015/wordml/symex" mc:Ignorable="w14 w15 w16se">
+<w:styles xmlns:mc="http://schemas.openxmlformats.org/markup-compatibility/2006" xmlns:r="http://schemas.openxmlformats.org/officeDocument/2006/relationships" xmlns:w="http://schemas.openxmlformats.org/wordprocessingml/2006/main" xmlns:w14="http://schemas.microsoft.com/office/word/2010/wordml" xmlns:w15="http://schemas.microsoft.com/office/word/2012/wordml" xmlns:w16cex="http://schemas.microsoft.com/office/word/2018/wordml/cex" xmlns:w16cid="http://schemas.microsoft.com/office/word/2016/wordml/cid" xmlns:w16="http://schemas.microsoft.com/office/word/2018/wordml" xmlns:w16sdtdh="http://schemas.microsoft.com/office/word/2020/wordml/sdtdatahash" xmlns:w16se="http://schemas.microsoft.com/office/word/2015/wordml/symex" mc:Ignorable="w14 w15 w16se w16cid w16 w16cex w16sdtdh">
   <w:docDefaults>
     <w:rPrDefault>
       <w:rPr>
@@ -5753,7 +5812,7 @@
       </w:pPr>
     </w:pPrDefault>
   </w:docDefaults>
-  <w:latentStyles w:defLockedState="0" w:defUIPriority="99" w:defSemiHidden="0" w:defUnhideWhenUsed="0" w:defQFormat="0" w:count="371">
+  <w:latentStyles w:defLockedState="0" w:defUIPriority="99" w:defSemiHidden="0" w:defUnhideWhenUsed="0" w:defQFormat="0" w:count="376">
     <w:lsdException w:name="Normal" w:uiPriority="0" w:qFormat="1"/>
     <w:lsdException w:name="heading 1" w:uiPriority="9" w:qFormat="1"/>
     <w:lsdException w:name="heading 2" w:semiHidden="1" w:uiPriority="9" w:unhideWhenUsed="1" w:qFormat="1"/>
@@ -5859,7 +5918,6 @@
     <w:lsdException w:name="HTML Sample" w:semiHidden="1" w:unhideWhenUsed="1"/>
     <w:lsdException w:name="HTML Typewriter" w:semiHidden="1" w:unhideWhenUsed="1"/>
     <w:lsdException w:name="HTML Variable" w:semiHidden="1" w:unhideWhenUsed="1"/>
-    <w:lsdException w:name="Normal Table" w:semiHidden="1" w:unhideWhenUsed="1"/>
     <w:lsdException w:name="annotation subject" w:semiHidden="1" w:unhideWhenUsed="1"/>
     <w:lsdException w:name="No List" w:semiHidden="1" w:unhideWhenUsed="1"/>
     <w:lsdException w:name="Outline List 1" w:semiHidden="1" w:unhideWhenUsed="1"/>
@@ -5902,11 +5960,8 @@
     <w:lsdException w:name="Table Contemporary" w:semiHidden="1" w:unhideWhenUsed="1"/>
     <w:lsdException w:name="Table Elegant" w:semiHidden="1" w:unhideWhenUsed="1"/>
     <w:lsdException w:name="Table Professional" w:semiHidden="1" w:unhideWhenUsed="1"/>
-    <w:lsdException w:name="Table Subtle 1" w:semiHidden="1" w:unhideWhenUsed="1"/>
     <w:lsdException w:name="Table Subtle 2" w:semiHidden="1" w:unhideWhenUsed="1"/>
     <w:lsdException w:name="Table Web 1" w:semiHidden="1" w:unhideWhenUsed="1"/>
-    <w:lsdException w:name="Table Web 2" w:semiHidden="1" w:unhideWhenUsed="1"/>
-    <w:lsdException w:name="Table Web 3" w:semiHidden="1" w:unhideWhenUsed="1"/>
     <w:lsdException w:name="Balloon Text" w:semiHidden="1" w:unhideWhenUsed="1"/>
     <w:lsdException w:name="Table Grid" w:uiPriority="39"/>
     <w:lsdException w:name="Table Theme" w:semiHidden="1" w:unhideWhenUsed="1"/>
@@ -6125,8 +6180,13 @@
     <w:lsdException w:name="List Table 5 Dark Accent 6" w:uiPriority="50"/>
     <w:lsdException w:name="List Table 6 Colorful Accent 6" w:uiPriority="51"/>
     <w:lsdException w:name="List Table 7 Colorful Accent 6" w:uiPriority="52"/>
+    <w:lsdException w:name="Mention" w:semiHidden="1" w:unhideWhenUsed="1"/>
+    <w:lsdException w:name="Smart Hyperlink" w:semiHidden="1" w:unhideWhenUsed="1"/>
+    <w:lsdException w:name="Hashtag" w:semiHidden="1" w:unhideWhenUsed="1"/>
+    <w:lsdException w:name="Unresolved Mention" w:semiHidden="1" w:unhideWhenUsed="1"/>
+    <w:lsdException w:name="Smart Link" w:semiHidden="1" w:unhideWhenUsed="1"/>
   </w:latentStyles>
-  <w:style w:type="paragraph" w:default="1" w:styleId="Normal">
+  <w:style w:type="paragraph" w:default="1" w:styleId="Standaard">
     <w:name w:val="Normal"/>
     <w:uiPriority w:val="1"/>
     <w:qFormat/>
@@ -6134,9 +6194,9 @@
       <w:rFonts w:ascii="Georgia" w:eastAsia="Georgia" w:hAnsi="Georgia" w:cs="Georgia"/>
     </w:rPr>
   </w:style>
-  <w:style w:type="paragraph" w:styleId="Heading1">
+  <w:style w:type="paragraph" w:styleId="Kop1">
     <w:name w:val="heading 1"/>
-    <w:basedOn w:val="Normal"/>
+    <w:basedOn w:val="Standaard"/>
     <w:uiPriority w:val="1"/>
     <w:qFormat/>
     <w:pPr>
@@ -6151,13 +6211,13 @@
       <w:szCs w:val="28"/>
     </w:rPr>
   </w:style>
-  <w:style w:type="character" w:default="1" w:styleId="DefaultParagraphFont">
+  <w:style w:type="character" w:default="1" w:styleId="Standaardalinea-lettertype">
     <w:name w:val="Default Paragraph Font"/>
     <w:uiPriority w:val="1"/>
     <w:semiHidden/>
     <w:unhideWhenUsed/>
   </w:style>
-  <w:style w:type="table" w:default="1" w:styleId="TableNormal">
+  <w:style w:type="table" w:default="1" w:styleId="Standaardtabel">
     <w:name w:val="Normal Table"/>
     <w:uiPriority w:val="99"/>
     <w:semiHidden/>
@@ -6172,21 +6232,21 @@
       </w:tblCellMar>
     </w:tblPr>
   </w:style>
-  <w:style w:type="numbering" w:default="1" w:styleId="NoList">
+  <w:style w:type="numbering" w:default="1" w:styleId="Geenlijst">
     <w:name w:val="No List"/>
     <w:uiPriority w:val="99"/>
     <w:semiHidden/>
     <w:unhideWhenUsed/>
   </w:style>
-  <w:style w:type="paragraph" w:styleId="BodyText">
+  <w:style w:type="paragraph" w:styleId="Plattetekst">
     <w:name w:val="Body Text"/>
-    <w:basedOn w:val="Normal"/>
+    <w:basedOn w:val="Standaard"/>
     <w:uiPriority w:val="1"/>
     <w:qFormat/>
   </w:style>
-  <w:style w:type="paragraph" w:styleId="ListParagraph">
+  <w:style w:type="paragraph" w:styleId="Lijstalinea">
     <w:name w:val="List Paragraph"/>
-    <w:basedOn w:val="Normal"/>
+    <w:basedOn w:val="Standaard"/>
     <w:uiPriority w:val="1"/>
     <w:qFormat/>
     <w:pPr>
@@ -6196,14 +6256,14 @@
   </w:style>
   <w:style w:type="paragraph" w:customStyle="1" w:styleId="TableParagraph">
     <w:name w:val="Table Paragraph"/>
-    <w:basedOn w:val="Normal"/>
+    <w:basedOn w:val="Standaard"/>
     <w:uiPriority w:val="1"/>
     <w:qFormat/>
   </w:style>
-  <w:style w:type="paragraph" w:styleId="Header">
+  <w:style w:type="paragraph" w:styleId="Koptekst">
     <w:name w:val="header"/>
-    <w:basedOn w:val="Normal"/>
-    <w:link w:val="HeaderChar"/>
+    <w:basedOn w:val="Standaard"/>
+    <w:link w:val="KoptekstChar"/>
     <w:uiPriority w:val="99"/>
     <w:unhideWhenUsed/>
     <w:rsid w:val="00F35ED6"/>
@@ -6214,20 +6274,20 @@
       </w:tabs>
     </w:pPr>
   </w:style>
-  <w:style w:type="character" w:customStyle="1" w:styleId="HeaderChar">
-    <w:name w:val="Header Char"/>
-    <w:basedOn w:val="DefaultParagraphFont"/>
-    <w:link w:val="Header"/>
+  <w:style w:type="character" w:customStyle="1" w:styleId="KoptekstChar">
+    <w:name w:val="Koptekst Char"/>
+    <w:basedOn w:val="Standaardalinea-lettertype"/>
+    <w:link w:val="Koptekst"/>
     <w:uiPriority w:val="99"/>
     <w:rsid w:val="00F35ED6"/>
     <w:rPr>
       <w:rFonts w:ascii="Georgia" w:eastAsia="Georgia" w:hAnsi="Georgia" w:cs="Georgia"/>
     </w:rPr>
   </w:style>
-  <w:style w:type="paragraph" w:styleId="Footer">
+  <w:style w:type="paragraph" w:styleId="Voettekst">
     <w:name w:val="footer"/>
-    <w:basedOn w:val="Normal"/>
-    <w:link w:val="FooterChar"/>
+    <w:basedOn w:val="Standaard"/>
+    <w:link w:val="VoettekstChar"/>
     <w:uiPriority w:val="99"/>
     <w:unhideWhenUsed/>
     <w:rsid w:val="00F35ED6"/>
@@ -6238,14 +6298,26 @@
       </w:tabs>
     </w:pPr>
   </w:style>
-  <w:style w:type="character" w:customStyle="1" w:styleId="FooterChar">
-    <w:name w:val="Footer Char"/>
-    <w:basedOn w:val="DefaultParagraphFont"/>
-    <w:link w:val="Footer"/>
+  <w:style w:type="character" w:customStyle="1" w:styleId="VoettekstChar">
+    <w:name w:val="Voettekst Char"/>
+    <w:basedOn w:val="Standaardalinea-lettertype"/>
+    <w:link w:val="Voettekst"/>
     <w:uiPriority w:val="99"/>
     <w:rsid w:val="00F35ED6"/>
     <w:rPr>
       <w:rFonts w:ascii="Georgia" w:eastAsia="Georgia" w:hAnsi="Georgia" w:cs="Georgia"/>
+    </w:rPr>
+  </w:style>
+  <w:style w:type="character" w:styleId="Hyperlink">
+    <w:name w:val="Hyperlink"/>
+    <w:basedOn w:val="Standaardalinea-lettertype"/>
+    <w:uiPriority w:val="99"/>
+    <w:semiHidden/>
+    <w:unhideWhenUsed/>
+    <w:rsid w:val="00777E42"/>
+    <w:rPr>
+      <w:color w:val="0000FF"/>
+      <w:u w:val="single"/>
     </w:rPr>
   </w:style>
 </w:styles>

</xml_diff>